<commit_message>
update dokumen berita acara, ujin kelayakan, ukl upl
</commit_message>
<xml_diff>
--- a/public/template_berita_acara.docx
+++ b/public/template_berita_acara.docx
@@ -362,7 +362,7 @@
           <w:szCs w:val="21"/>
           <w:lang w:val="id-ID"/>
         </w:rPr>
-        <w:t xml:space="preserve"> TIM TEKNIS </w:t>
+        <w:t xml:space="preserve"> TIM </w:t>
       </w:r>
       <w:r>
         <w:rPr>
@@ -370,9 +370,28 @@
           <w:bCs/>
           <w:sz w:val="21"/>
           <w:szCs w:val="21"/>
+        </w:rPr>
+        <w:t>UJI KELAYAKAN</w:t>
+      </w:r>
+      <w:r>
+        <w:rPr>
+          <w:b/>
+          <w:bCs/>
+          <w:sz w:val="21"/>
+          <w:szCs w:val="21"/>
           <w:lang w:val="it-IT"/>
         </w:rPr>
-        <w:t>KOMISI PENILAI AMDAL PUSAT</w:t>
+        <w:t xml:space="preserve"> </w:t>
+      </w:r>
+      <w:r>
+        <w:rPr>
+          <w:b/>
+          <w:bCs/>
+          <w:sz w:val="21"/>
+          <w:szCs w:val="21"/>
+          <w:lang w:val="it-IT"/>
+        </w:rPr>
+        <w:t>${kewenangan}</w:t>
       </w:r>
     </w:p>
     <w:p>
@@ -559,15 +578,14 @@
           <w:szCs w:val="21"/>
           <w:lang w:val="id-ID"/>
         </w:rPr>
-        <w:t>/BA/DIT.PDLUK/LHK/202</w:t>
-      </w:r>
-      <w:r>
-        <w:rPr>
-          <w:sz w:val="21"/>
-          <w:szCs w:val="21"/>
-          <w:lang w:val="en-ID"/>
-        </w:rPr>
-        <w:t>1</w:t>
+        <w:t>/BA/DIT.PDLUK/LHK/</w:t>
+      </w:r>
+      <w:r>
+        <w:rPr>
+          <w:sz w:val="21"/>
+          <w:szCs w:val="21"/>
+        </w:rPr>
+        <w:t>${year}</w:t>
       </w:r>
     </w:p>
     <w:p>
@@ -944,7 +962,23 @@
           <w:szCs w:val="21"/>
           <w:lang w:val="sv-SE"/>
         </w:rPr>
-        <w:t>Ketua Tim Teknis Komisi Penilai AMDAL Pusat</w:t>
+        <w:t xml:space="preserve">Ketua Tim </w:t>
+      </w:r>
+      <w:r>
+        <w:rPr>
+          <w:sz w:val="21"/>
+          <w:szCs w:val="21"/>
+          <w:lang w:val="sv-SE"/>
+        </w:rPr>
+        <w:t xml:space="preserve">Uji Kelayakan </w:t>
+      </w:r>
+      <w:r>
+        <w:rPr>
+          <w:sz w:val="21"/>
+          <w:szCs w:val="21"/>
+          <w:lang w:val="sv-SE"/>
+        </w:rPr>
+        <w:t>${kewenangan}</w:t>
       </w:r>
     </w:p>
     <w:p>
@@ -1002,16 +1036,42 @@
           <w:szCs w:val="21"/>
           <w:lang w:val="id-ID"/>
         </w:rPr>
-        <w:t xml:space="preserve">Tim Teknis </w:t>
+        <w:t xml:space="preserve">Tim </w:t>
       </w:r>
       <w:r>
         <w:rPr>
           <w:color w:val="000000"/>
           <w:sz w:val="21"/>
           <w:szCs w:val="21"/>
+        </w:rPr>
+        <w:t>Uji Kelayakan</w:t>
+      </w:r>
+      <w:r>
+        <w:rPr>
+          <w:color w:val="000000"/>
+          <w:sz w:val="21"/>
+          <w:szCs w:val="21"/>
           <w:lang w:val="fi-FI"/>
         </w:rPr>
-        <w:t>Komisi Penilai AMDAL Pusat yang hadir adalah:</w:t>
+        <w:t xml:space="preserve"> </w:t>
+      </w:r>
+      <w:r>
+        <w:rPr>
+          <w:color w:val="000000"/>
+          <w:sz w:val="21"/>
+          <w:szCs w:val="21"/>
+          <w:lang w:val="fi-FI"/>
+        </w:rPr>
+        <w:t>${kewenangan}</w:t>
+      </w:r>
+      <w:r>
+        <w:rPr>
+          <w:color w:val="000000"/>
+          <w:sz w:val="21"/>
+          <w:szCs w:val="21"/>
+          <w:lang w:val="fi-FI"/>
+        </w:rPr>
+        <w:t xml:space="preserve"> yang hadir adalah:</w:t>
       </w:r>
     </w:p>
     <w:p>
@@ -1267,89 +1327,21 @@
           <w:lang w:val="id-ID"/>
         </w:rPr>
       </w:pPr>
-    </w:p>
-    <w:p>
-      <w:pPr>
-        <w:numPr>
-          <w:ilvl w:val="1"/>
-          <w:numId w:val="2"/>
-        </w:numPr>
-        <w:tabs>
-          <w:tab w:val="clear" w:pos="644"/>
-          <w:tab w:val="num" w:pos="360"/>
-        </w:tabs>
-        <w:spacing w:beforeLines="40" w:before="96"/>
-        <w:ind w:left="720"/>
-        <w:jc w:val="both"/>
+      <w:r>
         <w:rPr>
           <w:color w:val="000000"/>
-          <w:sz w:val="21"/>
-          <w:szCs w:val="21"/>
-          <w:lang w:val="id-ID"/>
-        </w:rPr>
-      </w:pPr>
-    </w:p>
-    <w:p>
-      <w:pPr>
-        <w:numPr>
-          <w:ilvl w:val="1"/>
-          <w:numId w:val="2"/>
-        </w:numPr>
-        <w:tabs>
-          <w:tab w:val="clear" w:pos="644"/>
-          <w:tab w:val="num" w:pos="360"/>
-        </w:tabs>
-        <w:spacing w:beforeLines="40" w:before="96"/>
-        <w:ind w:left="720"/>
-        <w:jc w:val="both"/>
-        <w:rPr>
-          <w:color w:val="000000"/>
-          <w:sz w:val="21"/>
-          <w:szCs w:val="21"/>
-          <w:lang w:val="id-ID"/>
-        </w:rPr>
-      </w:pPr>
-    </w:p>
-    <w:p>
-      <w:pPr>
-        <w:numPr>
-          <w:ilvl w:val="1"/>
-          <w:numId w:val="2"/>
-        </w:numPr>
-        <w:tabs>
-          <w:tab w:val="clear" w:pos="644"/>
-          <w:tab w:val="num" w:pos="360"/>
-        </w:tabs>
-        <w:spacing w:beforeLines="40" w:before="96"/>
-        <w:ind w:left="720"/>
-        <w:jc w:val="both"/>
-        <w:rPr>
-          <w:color w:val="000000"/>
-          <w:sz w:val="21"/>
-          <w:szCs w:val="21"/>
-          <w:lang w:val="id-ID"/>
-        </w:rPr>
-      </w:pPr>
-    </w:p>
-    <w:p>
-      <w:pPr>
-        <w:numPr>
-          <w:ilvl w:val="1"/>
-          <w:numId w:val="2"/>
-        </w:numPr>
-        <w:tabs>
-          <w:tab w:val="clear" w:pos="644"/>
-          <w:tab w:val="num" w:pos="360"/>
-        </w:tabs>
-        <w:spacing w:beforeLines="40" w:before="96"/>
-        <w:ind w:left="720"/>
-        <w:jc w:val="both"/>
-        <w:rPr>
-          <w:sz w:val="21"/>
-          <w:szCs w:val="21"/>
-          <w:lang w:val="id-ID"/>
-        </w:rPr>
-      </w:pPr>
+          <w:sz w:val="22"/>
+          <w:szCs w:val="22"/>
+        </w:rPr>
+        <w:t xml:space="preserve">Meninjau dan menyesuaikan kembali format penyusunan dokumen sesuai dengan Peraturan Pemerintah Nomor 22 Tahun 2021 tentang </w:t>
+      </w:r>
+      <w:r>
+        <w:rPr>
+          <w:sz w:val="22"/>
+          <w:szCs w:val="22"/>
+        </w:rPr>
+        <w:t>Penyelenggaraan Perlindungan dan Pengelolaan Lingkungan Hidup.</w:t>
+      </w:r>
     </w:p>
     <w:p>
       <w:pPr>
@@ -1489,7 +1481,7 @@
         </w:trPr>
         <w:tc>
           <w:tcPr>
-            <w:tcW w:w="540" w:type="dxa"/>
+            <w:tcW w:w="2183" w:type="dxa"/>
             <w:shd w:val="clear" w:color="auto" w:fill="D9D9D9"/>
           </w:tcPr>
           <w:p>
@@ -1517,7 +1509,7 @@
         </w:tc>
         <w:tc>
           <w:tcPr>
-            <w:tcW w:w="5396" w:type="dxa"/>
+            <w:tcW w:w="3755" w:type="dxa"/>
             <w:shd w:val="clear" w:color="auto" w:fill="D9D9D9"/>
           </w:tcPr>
           <w:p>
@@ -1545,7 +1537,7 @@
         </w:tc>
         <w:tc>
           <w:tcPr>
-            <w:tcW w:w="2980" w:type="dxa"/>
+            <w:tcW w:w="2978" w:type="dxa"/>
             <w:shd w:val="clear" w:color="auto" w:fill="D9D9D9"/>
           </w:tcPr>
           <w:p>
@@ -1575,7 +1567,7 @@
       <w:tr>
         <w:tc>
           <w:tcPr>
-            <w:tcW w:w="540" w:type="dxa"/>
+            <w:tcW w:w="2183" w:type="dxa"/>
             <w:shd w:val="clear" w:color="auto" w:fill="auto"/>
           </w:tcPr>
           <w:p>
@@ -1591,7 +1583,7 @@
         </w:tc>
         <w:tc>
           <w:tcPr>
-            <w:tcW w:w="5396" w:type="dxa"/>
+            <w:tcW w:w="3755" w:type="dxa"/>
             <w:shd w:val="clear" w:color="auto" w:fill="auto"/>
           </w:tcPr>
           <w:p>
@@ -1617,7 +1609,7 @@
         </w:tc>
         <w:tc>
           <w:tcPr>
-            <w:tcW w:w="2980" w:type="dxa"/>
+            <w:tcW w:w="2978" w:type="dxa"/>
             <w:shd w:val="clear" w:color="auto" w:fill="auto"/>
           </w:tcPr>
           <w:p>
@@ -1635,7 +1627,7 @@
       <w:tr>
         <w:tc>
           <w:tcPr>
-            <w:tcW w:w="540" w:type="dxa"/>
+            <w:tcW w:w="2183" w:type="dxa"/>
             <w:shd w:val="clear" w:color="auto" w:fill="auto"/>
           </w:tcPr>
           <w:p>
@@ -1659,7 +1651,7 @@
         </w:tc>
         <w:tc>
           <w:tcPr>
-            <w:tcW w:w="5396" w:type="dxa"/>
+            <w:tcW w:w="3755" w:type="dxa"/>
             <w:shd w:val="clear" w:color="auto" w:fill="auto"/>
           </w:tcPr>
           <w:p>
@@ -1683,7 +1675,7 @@
         </w:tc>
         <w:tc>
           <w:tcPr>
-            <w:tcW w:w="2980" w:type="dxa"/>
+            <w:tcW w:w="2978" w:type="dxa"/>
             <w:shd w:val="clear" w:color="auto" w:fill="auto"/>
           </w:tcPr>
           <w:p>
@@ -1709,7 +1701,7 @@
       <w:tr>
         <w:tc>
           <w:tcPr>
-            <w:tcW w:w="540" w:type="dxa"/>
+            <w:tcW w:w="2183" w:type="dxa"/>
             <w:shd w:val="clear" w:color="auto" w:fill="auto"/>
           </w:tcPr>
           <w:p>
@@ -1725,7 +1717,7 @@
         </w:tc>
         <w:tc>
           <w:tcPr>
-            <w:tcW w:w="5396" w:type="dxa"/>
+            <w:tcW w:w="3755" w:type="dxa"/>
             <w:shd w:val="clear" w:color="auto" w:fill="auto"/>
           </w:tcPr>
           <w:p>
@@ -1741,7 +1733,7 @@
         </w:tc>
         <w:tc>
           <w:tcPr>
-            <w:tcW w:w="2980" w:type="dxa"/>
+            <w:tcW w:w="2978" w:type="dxa"/>
             <w:shd w:val="clear" w:color="auto" w:fill="auto"/>
           </w:tcPr>
           <w:p>
@@ -1759,7 +1751,7 @@
       <w:tr>
         <w:tc>
           <w:tcPr>
-            <w:tcW w:w="540" w:type="dxa"/>
+            <w:tcW w:w="2183" w:type="dxa"/>
             <w:shd w:val="clear" w:color="auto" w:fill="auto"/>
           </w:tcPr>
           <w:p>
@@ -1775,7 +1767,7 @@
         </w:tc>
         <w:tc>
           <w:tcPr>
-            <w:tcW w:w="5396" w:type="dxa"/>
+            <w:tcW w:w="3755" w:type="dxa"/>
             <w:shd w:val="clear" w:color="auto" w:fill="auto"/>
           </w:tcPr>
           <w:p>
@@ -1801,7 +1793,7 @@
         </w:tc>
         <w:tc>
           <w:tcPr>
-            <w:tcW w:w="2980" w:type="dxa"/>
+            <w:tcW w:w="2978" w:type="dxa"/>
             <w:shd w:val="clear" w:color="auto" w:fill="auto"/>
           </w:tcPr>
           <w:p>
@@ -1822,7 +1814,7 @@
         </w:trPr>
         <w:tc>
           <w:tcPr>
-            <w:tcW w:w="540" w:type="dxa"/>
+            <w:tcW w:w="2183" w:type="dxa"/>
             <w:shd w:val="clear" w:color="auto" w:fill="auto"/>
           </w:tcPr>
           <w:p>
@@ -1844,7 +1836,7 @@
         </w:tc>
         <w:tc>
           <w:tcPr>
-            <w:tcW w:w="5396" w:type="dxa"/>
+            <w:tcW w:w="3755" w:type="dxa"/>
             <w:shd w:val="clear" w:color="auto" w:fill="auto"/>
           </w:tcPr>
           <w:p>
@@ -1866,7 +1858,7 @@
         </w:tc>
         <w:tc>
           <w:tcPr>
-            <w:tcW w:w="2980" w:type="dxa"/>
+            <w:tcW w:w="2978" w:type="dxa"/>
             <w:shd w:val="clear" w:color="auto" w:fill="auto"/>
           </w:tcPr>
           <w:p>
@@ -1890,7 +1882,7 @@
       <w:tr>
         <w:tc>
           <w:tcPr>
-            <w:tcW w:w="540" w:type="dxa"/>
+            <w:tcW w:w="2183" w:type="dxa"/>
             <w:shd w:val="clear" w:color="auto" w:fill="auto"/>
           </w:tcPr>
           <w:p>
@@ -1905,7 +1897,7 @@
         </w:tc>
         <w:tc>
           <w:tcPr>
-            <w:tcW w:w="5396" w:type="dxa"/>
+            <w:tcW w:w="3755" w:type="dxa"/>
             <w:shd w:val="clear" w:color="auto" w:fill="auto"/>
           </w:tcPr>
           <w:p>
@@ -1922,7 +1914,7 @@
         </w:tc>
         <w:tc>
           <w:tcPr>
-            <w:tcW w:w="2980" w:type="dxa"/>
+            <w:tcW w:w="2978" w:type="dxa"/>
             <w:shd w:val="clear" w:color="auto" w:fill="auto"/>
           </w:tcPr>
           <w:p>
@@ -1940,7 +1932,7 @@
       <w:tr>
         <w:tc>
           <w:tcPr>
-            <w:tcW w:w="540" w:type="dxa"/>
+            <w:tcW w:w="2183" w:type="dxa"/>
             <w:shd w:val="clear" w:color="auto" w:fill="auto"/>
           </w:tcPr>
           <w:p>
@@ -1956,7 +1948,7 @@
         </w:tc>
         <w:tc>
           <w:tcPr>
-            <w:tcW w:w="5396" w:type="dxa"/>
+            <w:tcW w:w="3755" w:type="dxa"/>
             <w:shd w:val="clear" w:color="auto" w:fill="auto"/>
           </w:tcPr>
           <w:p>
@@ -1982,7 +1974,7 @@
         </w:tc>
         <w:tc>
           <w:tcPr>
-            <w:tcW w:w="2980" w:type="dxa"/>
+            <w:tcW w:w="2978" w:type="dxa"/>
             <w:shd w:val="clear" w:color="auto" w:fill="auto"/>
           </w:tcPr>
           <w:p>
@@ -2003,7 +1995,7 @@
         </w:trPr>
         <w:tc>
           <w:tcPr>
-            <w:tcW w:w="540" w:type="dxa"/>
+            <w:tcW w:w="2183" w:type="dxa"/>
             <w:shd w:val="clear" w:color="auto" w:fill="auto"/>
           </w:tcPr>
           <w:p>
@@ -2032,7 +2024,7 @@
         </w:tc>
         <w:tc>
           <w:tcPr>
-            <w:tcW w:w="5396" w:type="dxa"/>
+            <w:tcW w:w="3755" w:type="dxa"/>
             <w:shd w:val="clear" w:color="auto" w:fill="auto"/>
           </w:tcPr>
           <w:p>
@@ -2056,7 +2048,7 @@
         </w:tc>
         <w:tc>
           <w:tcPr>
-            <w:tcW w:w="2980" w:type="dxa"/>
+            <w:tcW w:w="2978" w:type="dxa"/>
             <w:shd w:val="clear" w:color="auto" w:fill="auto"/>
           </w:tcPr>
           <w:p>
@@ -2085,7 +2077,7 @@
         </w:trPr>
         <w:tc>
           <w:tcPr>
-            <w:tcW w:w="540" w:type="dxa"/>
+            <w:tcW w:w="2183" w:type="dxa"/>
             <w:shd w:val="clear" w:color="auto" w:fill="auto"/>
           </w:tcPr>
           <w:p>
@@ -2101,7 +2093,7 @@
         </w:tc>
         <w:tc>
           <w:tcPr>
-            <w:tcW w:w="5396" w:type="dxa"/>
+            <w:tcW w:w="3755" w:type="dxa"/>
             <w:shd w:val="clear" w:color="auto" w:fill="auto"/>
           </w:tcPr>
           <w:p>
@@ -2117,7 +2109,7 @@
         </w:tc>
         <w:tc>
           <w:tcPr>
-            <w:tcW w:w="2980" w:type="dxa"/>
+            <w:tcW w:w="2978" w:type="dxa"/>
             <w:shd w:val="clear" w:color="auto" w:fill="auto"/>
           </w:tcPr>
           <w:p>
@@ -2138,7 +2130,7 @@
         </w:trPr>
         <w:tc>
           <w:tcPr>
-            <w:tcW w:w="540" w:type="dxa"/>
+            <w:tcW w:w="2183" w:type="dxa"/>
             <w:shd w:val="clear" w:color="auto" w:fill="auto"/>
           </w:tcPr>
           <w:p>
@@ -2155,7 +2147,7 @@
         </w:tc>
         <w:tc>
           <w:tcPr>
-            <w:tcW w:w="5396" w:type="dxa"/>
+            <w:tcW w:w="3755" w:type="dxa"/>
             <w:shd w:val="clear" w:color="auto" w:fill="auto"/>
           </w:tcPr>
           <w:p>
@@ -2183,7 +2175,7 @@
         </w:tc>
         <w:tc>
           <w:tcPr>
-            <w:tcW w:w="2980" w:type="dxa"/>
+            <w:tcW w:w="2978" w:type="dxa"/>
             <w:shd w:val="clear" w:color="auto" w:fill="auto"/>
           </w:tcPr>
           <w:p>
@@ -2204,7 +2196,7 @@
         </w:trPr>
         <w:tc>
           <w:tcPr>
-            <w:tcW w:w="540" w:type="dxa"/>
+            <w:tcW w:w="2183" w:type="dxa"/>
             <w:shd w:val="clear" w:color="auto" w:fill="auto"/>
           </w:tcPr>
           <w:p>
@@ -2226,7 +2218,7 @@
         </w:tc>
         <w:tc>
           <w:tcPr>
-            <w:tcW w:w="5396" w:type="dxa"/>
+            <w:tcW w:w="3755" w:type="dxa"/>
             <w:shd w:val="clear" w:color="auto" w:fill="auto"/>
           </w:tcPr>
           <w:p>
@@ -2250,7 +2242,7 @@
         </w:tc>
         <w:tc>
           <w:tcPr>
-            <w:tcW w:w="2980" w:type="dxa"/>
+            <w:tcW w:w="2978" w:type="dxa"/>
             <w:shd w:val="clear" w:color="auto" w:fill="auto"/>
           </w:tcPr>
           <w:p>
@@ -2276,110 +2268,6 @@
     </w:tbl>
     <w:p>
       <w:pPr>
-        <w:numPr>
-          <w:ilvl w:val="1"/>
-          <w:numId w:val="2"/>
-        </w:numPr>
-        <w:tabs>
-          <w:tab w:val="clear" w:pos="644"/>
-          <w:tab w:val="num" w:pos="720"/>
-        </w:tabs>
-        <w:spacing w:beforeLines="40" w:before="96"/>
-        <w:ind w:left="720" w:hanging="270"/>
-        <w:jc w:val="both"/>
-        <w:rPr>
-          <w:color w:val="000000"/>
-          <w:sz w:val="21"/>
-          <w:szCs w:val="21"/>
-          <w:lang w:val="id-ID"/>
-        </w:rPr>
-      </w:pPr>
-      <w:r>
-        <w:rPr>
-          <w:color w:val="000000"/>
-          <w:sz w:val="21"/>
-          <w:szCs w:val="21"/>
-          <w:lang w:val="en-ID"/>
-        </w:rPr>
-        <w:t xml:space="preserve">Mempertimbangkan untuk menambahkan beberapa DPH pada Kerangka </w:t>
-      </w:r>
-      <w:r>
-        <w:rPr>
-          <w:color w:val="000000"/>
-          <w:sz w:val="21"/>
-          <w:szCs w:val="21"/>
-        </w:rPr>
-        <w:t xml:space="preserve">Acuan </w:t>
-      </w:r>
-      <w:r>
-        <w:rPr>
-          <w:bCs/>
-          <w:color w:val="000000"/>
-          <w:sz w:val="21"/>
-          <w:szCs w:val="21"/>
-          <w:lang w:val="id-ID"/>
-        </w:rPr>
-        <w:t xml:space="preserve">Rencana </w:t>
-      </w:r>
-      <w:r>
-        <w:rPr>
-          <w:noProof/>
-          <w:sz w:val="21"/>
-          <w:szCs w:val="21"/>
-        </w:rPr>
-        <w:t>Kegiatan</w:t>
-      </w:r>
-      <w:r>
-        <w:rPr>
-          <w:noProof/>
-          <w:sz w:val="21"/>
-          <w:szCs w:val="21"/>
-        </w:rPr>
-        <w:t xml:space="preserve"> {project_title}</w:t>
-      </w:r>
-      <w:r>
-        <w:rPr>
-          <w:noProof/>
-          <w:sz w:val="21"/>
-          <w:szCs w:val="21"/>
-        </w:rPr>
-        <w:t xml:space="preserve"> di </w:t>
-      </w:r>
-      <w:r>
-        <w:rPr>
-          <w:noProof/>
-          <w:sz w:val="21"/>
-          <w:szCs w:val="21"/>
-        </w:rPr>
-        <w:t xml:space="preserve">{project_address} </w:t>
-      </w:r>
-      <w:r>
-        <w:rPr>
-          <w:noProof/>
-          <w:sz w:val="21"/>
-          <w:szCs w:val="21"/>
-        </w:rPr>
-        <w:t>oleh</w:t>
-      </w:r>
-      <w:r>
-        <w:rPr>
-          <w:noProof/>
-          <w:sz w:val="21"/>
-          <w:szCs w:val="21"/>
-        </w:rPr>
-        <w:t xml:space="preserve"> {pemrakarsa}</w:t>
-      </w:r>
-      <w:r>
-        <w:rPr>
-          <w:noProof/>
-          <w:sz w:val="21"/>
-          <w:szCs w:val="21"/>
-        </w:rPr>
-        <w:t>, antara lain:</w:t>
-      </w:r>
-    </w:p>
-    <w:p>
-      <w:pPr>
         <w:spacing w:beforeLines="40" w:before="96"/>
         <w:ind w:left="720"/>
         <w:jc w:val="both"/>
@@ -2392,23 +2280,17 @@
       </w:pPr>
       <w:r>
         <w:rPr>
-          <w:noProof/>
-          <w:sz w:val="21"/>
-          <w:szCs w:val="21"/>
-        </w:rPr>
-        <w:t>Tahap Prakonstruksi</w:t>
+          <w:color w:val="000000"/>
+          <w:sz w:val="22"/>
+          <w:szCs w:val="22"/>
+        </w:rPr>
+        <w:t>Penyempurnaan batas waktu kajian untuk tiap dampak penting hipotetik sebagaimana disebut di atas akan disampaikan pada perbaikan formulir Kerangka Acuan;</w:t>
       </w:r>
     </w:p>
     <w:p>
       <w:pPr>
-        <w:numPr>
-          <w:ilvl w:val="2"/>
-          <w:numId w:val="2"/>
-        </w:numPr>
-        <w:tabs>
-          <w:tab w:val="clear" w:pos="1544"/>
-        </w:tabs>
-        <w:ind w:left="993" w:hanging="273"/>
+        <w:spacing w:beforeLines="40" w:before="96"/>
+        <w:ind w:left="644"/>
         <w:jc w:val="both"/>
         <w:rPr>
           <w:color w:val="000000"/>
@@ -2417,221 +2299,14 @@
           <w:lang w:val="id-ID"/>
         </w:rPr>
       </w:pPr>
-    </w:p>
-    <w:p>
-      <w:pPr>
-        <w:ind w:left="720"/>
-        <w:jc w:val="both"/>
+      <w:r>
         <w:rPr>
           <w:color w:val="000000"/>
-          <w:sz w:val="21"/>
-          <w:szCs w:val="21"/>
-          <w:lang w:val="id-ID"/>
-        </w:rPr>
-      </w:pPr>
-      <w:r>
-        <w:rPr>
-          <w:sz w:val="21"/>
-          <w:szCs w:val="21"/>
-          <w:lang w:val="en-ID"/>
-        </w:rPr>
-        <w:t>Tahap Konstruksi</w:t>
-      </w:r>
-    </w:p>
-    <w:p>
-      <w:pPr>
-        <w:numPr>
-          <w:ilvl w:val="0"/>
-          <w:numId w:val="29"/>
-        </w:numPr>
-        <w:tabs>
-          <w:tab w:val="clear" w:pos="1544"/>
-        </w:tabs>
-        <w:ind w:left="993" w:hanging="284"/>
-        <w:jc w:val="both"/>
-        <w:rPr>
-          <w:bCs/>
-          <w:sz w:val="21"/>
-          <w:szCs w:val="21"/>
-          <w:lang w:val="en-ID"/>
-        </w:rPr>
-      </w:pPr>
-    </w:p>
-    <w:p>
-      <w:pPr>
-        <w:ind w:left="720"/>
-        <w:jc w:val="both"/>
-        <w:rPr>
-          <w:color w:val="000000"/>
-          <w:sz w:val="21"/>
-          <w:szCs w:val="21"/>
-          <w:lang w:val="id-ID"/>
-        </w:rPr>
-      </w:pPr>
-      <w:r>
-        <w:rPr>
-          <w:bCs/>
-          <w:sz w:val="21"/>
-          <w:szCs w:val="21"/>
-          <w:lang w:val="en-ID"/>
-        </w:rPr>
-        <w:t>Tahap Operasi</w:t>
-      </w:r>
-    </w:p>
-    <w:p>
-      <w:pPr>
-        <w:numPr>
-          <w:ilvl w:val="0"/>
-          <w:numId w:val="30"/>
-        </w:numPr>
-        <w:tabs>
-          <w:tab w:val="clear" w:pos="1544"/>
-          <w:tab w:val="num" w:pos="993"/>
-        </w:tabs>
-        <w:ind w:left="993" w:hanging="284"/>
-        <w:jc w:val="both"/>
-        <w:rPr>
-          <w:color w:val="000000"/>
-          <w:sz w:val="21"/>
-          <w:szCs w:val="21"/>
-          <w:lang w:val="id-ID"/>
-        </w:rPr>
-      </w:pPr>
-    </w:p>
-    <w:p>
-      <w:pPr>
-        <w:ind w:left="709"/>
-        <w:jc w:val="both"/>
-        <w:rPr>
-          <w:color w:val="000000"/>
-          <w:sz w:val="21"/>
-          <w:szCs w:val="21"/>
-        </w:rPr>
-      </w:pPr>
-      <w:r>
-        <w:rPr>
-          <w:color w:val="000000"/>
-          <w:sz w:val="21"/>
-          <w:szCs w:val="21"/>
-        </w:rPr>
-        <w:lastRenderedPageBreak/>
-        <w:t>Tahap Pasca Operasi</w:t>
-      </w:r>
-    </w:p>
-    <w:p>
-      <w:pPr>
-        <w:ind w:left="709"/>
-        <w:jc w:val="both"/>
-        <w:rPr>
-          <w:color w:val="000000"/>
-          <w:sz w:val="21"/>
-          <w:szCs w:val="21"/>
-        </w:rPr>
-      </w:pPr>
-      <w:r>
-        <w:rPr>
-          <w:color w:val="000000"/>
-          <w:sz w:val="21"/>
-          <w:szCs w:val="21"/>
-        </w:rPr>
-        <w:t>1.</w:t>
-      </w:r>
-    </w:p>
-    <w:p>
-      <w:pPr>
-        <w:numPr>
-          <w:ilvl w:val="1"/>
-          <w:numId w:val="2"/>
-        </w:numPr>
-        <w:spacing w:beforeLines="40" w:before="96"/>
-        <w:jc w:val="both"/>
-        <w:rPr>
-          <w:color w:val="000000"/>
-          <w:sz w:val="21"/>
-          <w:szCs w:val="21"/>
-          <w:lang w:val="id-ID"/>
-        </w:rPr>
-      </w:pPr>
-    </w:p>
-    <w:p>
-      <w:pPr>
-        <w:numPr>
-          <w:ilvl w:val="1"/>
-          <w:numId w:val="2"/>
-        </w:numPr>
-        <w:spacing w:beforeLines="40" w:before="96"/>
-        <w:jc w:val="both"/>
-        <w:rPr>
-          <w:color w:val="000000"/>
-          <w:sz w:val="21"/>
-          <w:szCs w:val="21"/>
-          <w:lang w:val="id-ID"/>
-        </w:rPr>
-      </w:pPr>
-    </w:p>
-    <w:p>
-      <w:pPr>
-        <w:numPr>
-          <w:ilvl w:val="1"/>
-          <w:numId w:val="2"/>
-        </w:numPr>
-        <w:spacing w:beforeLines="40" w:before="96"/>
-        <w:jc w:val="both"/>
-        <w:rPr>
-          <w:color w:val="000000"/>
-          <w:sz w:val="21"/>
-          <w:szCs w:val="21"/>
-          <w:lang w:val="id-ID"/>
-        </w:rPr>
-      </w:pPr>
-    </w:p>
-    <w:p>
-      <w:pPr>
-        <w:numPr>
-          <w:ilvl w:val="1"/>
-          <w:numId w:val="2"/>
-        </w:numPr>
-        <w:spacing w:beforeLines="40" w:before="96"/>
-        <w:jc w:val="both"/>
-        <w:rPr>
-          <w:color w:val="000000"/>
-          <w:sz w:val="21"/>
-          <w:szCs w:val="21"/>
-          <w:lang w:val="id-ID"/>
-        </w:rPr>
-      </w:pPr>
-    </w:p>
-    <w:p>
-      <w:pPr>
-        <w:numPr>
-          <w:ilvl w:val="1"/>
-          <w:numId w:val="2"/>
-        </w:numPr>
-        <w:spacing w:beforeLines="40" w:before="96"/>
-        <w:jc w:val="both"/>
-        <w:rPr>
-          <w:color w:val="000000"/>
-          <w:sz w:val="21"/>
-          <w:szCs w:val="21"/>
-          <w:lang w:val="id-ID"/>
-        </w:rPr>
-      </w:pPr>
-    </w:p>
-    <w:p>
-      <w:pPr>
-        <w:numPr>
-          <w:ilvl w:val="1"/>
-          <w:numId w:val="2"/>
-        </w:numPr>
-        <w:spacing w:beforeLines="40" w:before="96"/>
-        <w:jc w:val="both"/>
-        <w:rPr>
-          <w:color w:val="000000"/>
-          <w:sz w:val="21"/>
-          <w:szCs w:val="21"/>
-          <w:lang w:val="id-ID"/>
-        </w:rPr>
-      </w:pPr>
+          <w:sz w:val="22"/>
+          <w:szCs w:val="22"/>
+        </w:rPr>
+        <w:t>${summary masukan berita acara}</w:t>
+      </w:r>
     </w:p>
     <w:p>
       <w:pPr>
@@ -2789,7 +2464,7 @@
           <w:szCs w:val="21"/>
           <w:lang w:val="id-ID"/>
         </w:rPr>
-        <w:t xml:space="preserve">Tim Teknis </w:t>
+        <w:t xml:space="preserve">Tim </w:t>
       </w:r>
       <w:r>
         <w:rPr>
@@ -2797,16 +2472,7 @@
           <w:sz w:val="21"/>
           <w:szCs w:val="21"/>
         </w:rPr>
-        <w:t xml:space="preserve">Komisi Penilai AMDAL </w:t>
-      </w:r>
-      <w:r>
-        <w:rPr>
-          <w:color w:val="000000"/>
-          <w:sz w:val="21"/>
-          <w:szCs w:val="21"/>
-          <w:lang w:val="id-ID"/>
-        </w:rPr>
-        <w:t xml:space="preserve">Pusat </w:t>
+        <w:t xml:space="preserve">Uji Kelayakan ${kewenangan} </w:t>
       </w:r>
       <w:r>
         <w:rPr>
@@ -2934,7 +2600,41 @@
           <w:szCs w:val="21"/>
           <w:lang w:val="id-ID"/>
         </w:rPr>
-        <w:t xml:space="preserve"> hasil perbaikan akan disampaikan oleh Pemrakarsa kepada Komisi Penilai AMDAL Pusat selambat-lambatnya </w:t>
+        <w:t xml:space="preserve"> hasil perbaikan akan disampaikan oleh Pemrakarsa kepada</w:t>
+      </w:r>
+      <w:r>
+        <w:rPr>
+          <w:color w:val="000000"/>
+          <w:sz w:val="21"/>
+          <w:szCs w:val="21"/>
+        </w:rPr>
+        <w:t xml:space="preserve"> Tim Uji Kelayakan</w:t>
+      </w:r>
+      <w:r>
+        <w:rPr>
+          <w:color w:val="000000"/>
+          <w:sz w:val="21"/>
+          <w:szCs w:val="21"/>
+          <w:lang w:val="id-ID"/>
+        </w:rPr>
+        <w:t xml:space="preserve"> </w:t>
+      </w:r>
+      <w:r>
+        <w:rPr>
+          <w:color w:val="000000"/>
+          <w:sz w:val="21"/>
+          <w:szCs w:val="21"/>
+        </w:rPr>
+        <w:t>${kewenangan}</w:t>
+      </w:r>
+      <w:r>
+        <w:rPr>
+          <w:color w:val="000000"/>
+          <w:sz w:val="21"/>
+          <w:szCs w:val="21"/>
+          <w:lang w:val="id-ID"/>
+        </w:rPr>
+        <w:t xml:space="preserve"> selambat-lambatnya </w:t>
       </w:r>
       <w:r>
         <w:rPr>
@@ -3032,7 +2732,7 @@
                 <w:sz w:val="21"/>
                 <w:szCs w:val="21"/>
               </w:rPr>
-              <w:t>Pelaku Usaha</w:t>
+              <w:t>Pemrakarsa</w:t>
             </w:r>
             <w:r>
               <w:rPr>
@@ -3302,6 +3002,32 @@
           </w:p>
           <w:p>
             <w:pPr>
+              <w:jc w:val="both"/>
+              <w:rPr>
+                <w:b/>
+                <w:bCs/>
+                <w:color w:val="000000"/>
+                <w:sz w:val="21"/>
+                <w:szCs w:val="21"/>
+                <w:u w:val="single"/>
+                <w:lang w:val="en-ID"/>
+              </w:rPr>
+            </w:pPr>
+            <w:r>
+              <w:rPr>
+                <w:b/>
+                <w:bCs/>
+                <w:color w:val="000000"/>
+                <w:sz w:val="21"/>
+                <w:szCs w:val="21"/>
+                <w:u w:val="single"/>
+                <w:lang w:val="en-ID"/>
+              </w:rPr>
+              <w:t>{jabatan ketua tuk}</w:t>
+            </w:r>
+          </w:p>
+          <w:p>
+            <w:pPr>
               <w:tabs>
                 <w:tab w:val="left" w:pos="540"/>
                 <w:tab w:val="left" w:pos="2880"/>
@@ -3360,7 +3086,31 @@
                 <w:szCs w:val="21"/>
                 <w:lang w:val="sv-SE"/>
               </w:rPr>
-              <w:t>Ketua Tim Teknis Komisi Penilai AMDAL Pusat</w:t>
+              <w:t>Ketua Tim</w:t>
+            </w:r>
+            <w:r>
+              <w:rPr>
+                <w:sz w:val="21"/>
+                <w:szCs w:val="21"/>
+                <w:lang w:val="sv-SE"/>
+              </w:rPr>
+              <w:t xml:space="preserve"> Uji Kelayakan</w:t>
+            </w:r>
+            <w:r>
+              <w:rPr>
+                <w:sz w:val="21"/>
+                <w:szCs w:val="21"/>
+                <w:lang w:val="sv-SE"/>
+              </w:rPr>
+              <w:t xml:space="preserve"> </w:t>
+            </w:r>
+            <w:r>
+              <w:rPr>
+                <w:sz w:val="21"/>
+                <w:szCs w:val="21"/>
+                <w:lang w:val="sv-SE"/>
+              </w:rPr>
+              <w:t>${kewenangan}</w:t>
             </w:r>
           </w:p>
         </w:tc>

</xml_diff>

<commit_message>
update dokumen berita acara
</commit_message>
<xml_diff>
--- a/public/template_berita_acara.docx
+++ b/public/template_berita_acara.docx
@@ -391,7 +391,27 @@
           <w:szCs w:val="21"/>
           <w:lang w:val="it-IT"/>
         </w:rPr>
-        <w:t>${kewenangan}</w:t>
+        <w:t>{kewenangan</w:t>
+      </w:r>
+      <w:r>
+        <w:rPr>
+          <w:b/>
+          <w:bCs/>
+          <w:sz w:val="21"/>
+          <w:szCs w:val="21"/>
+          <w:lang w:val="it-IT"/>
+        </w:rPr>
+        <w:t>_big</w:t>
+      </w:r>
+      <w:r>
+        <w:rPr>
+          <w:b/>
+          <w:bCs/>
+          <w:sz w:val="21"/>
+          <w:szCs w:val="21"/>
+          <w:lang w:val="it-IT"/>
+        </w:rPr>
+        <w:t>}</w:t>
       </w:r>
     </w:p>
     <w:p>
@@ -585,7 +605,7 @@
           <w:sz w:val="21"/>
           <w:szCs w:val="21"/>
         </w:rPr>
-        <w:t>${year}</w:t>
+        <w:t>{year}</w:t>
       </w:r>
     </w:p>
     <w:p>
@@ -978,7 +998,7 @@
           <w:szCs w:val="21"/>
           <w:lang w:val="sv-SE"/>
         </w:rPr>
-        <w:t>${kewenangan}</w:t>
+        <w:t>{kewenangan}</w:t>
       </w:r>
     </w:p>
     <w:p>
@@ -2305,7 +2325,7 @@
           <w:sz w:val="22"/>
           <w:szCs w:val="22"/>
         </w:rPr>
-        <w:t>${summary masukan berita acara}</w:t>
+        <w:t>{summary}</w:t>
       </w:r>
     </w:p>
     <w:p>
@@ -2472,7 +2492,7 @@
           <w:sz w:val="21"/>
           <w:szCs w:val="21"/>
         </w:rPr>
-        <w:t xml:space="preserve">Uji Kelayakan ${kewenangan} </w:t>
+        <w:t xml:space="preserve">Uji Kelayakan {kewenangan} </w:t>
       </w:r>
       <w:r>
         <w:rPr>
@@ -2625,7 +2645,7 @@
           <w:sz w:val="21"/>
           <w:szCs w:val="21"/>
         </w:rPr>
-        <w:t>${kewenangan}</w:t>
+        <w:t>{kewenangan}</w:t>
       </w:r>
       <w:r>
         <w:rPr>

</xml_diff>

<commit_message>
change berita acara ka to phpword
</commit_message>
<xml_diff>
--- a/public/template_berita_acara.docx
+++ b/public/template_berita_acara.docx
@@ -218,77 +218,13 @@
         </w:rPr>
         <w:t xml:space="preserve">Gedung </w:t>
       </w:r>
-      <w:proofErr w:type="spellStart"/>
       <w:r>
         <w:rPr>
           <w:rFonts w:ascii="Tahoma" w:hAnsi="Tahoma" w:cs="Tahoma"/>
           <w:sz w:val="22"/>
           <w:szCs w:val="22"/>
         </w:rPr>
-        <w:t>Manggala</w:t>
-      </w:r>
-      <w:proofErr w:type="spellEnd"/>
-      <w:r>
-        <w:rPr>
-          <w:rFonts w:ascii="Tahoma" w:hAnsi="Tahoma" w:cs="Tahoma"/>
-          <w:sz w:val="22"/>
-          <w:szCs w:val="22"/>
-        </w:rPr>
-        <w:t xml:space="preserve"> </w:t>
-      </w:r>
-      <w:proofErr w:type="spellStart"/>
-      <w:r>
-        <w:rPr>
-          <w:rFonts w:ascii="Tahoma" w:hAnsi="Tahoma" w:cs="Tahoma"/>
-          <w:sz w:val="22"/>
-          <w:szCs w:val="22"/>
-        </w:rPr>
-        <w:t>Wanabakti</w:t>
-      </w:r>
-      <w:proofErr w:type="spellEnd"/>
-      <w:r>
-        <w:rPr>
-          <w:rFonts w:ascii="Tahoma" w:hAnsi="Tahoma" w:cs="Tahoma"/>
-          <w:sz w:val="22"/>
-          <w:szCs w:val="22"/>
-        </w:rPr>
-        <w:t xml:space="preserve"> Blok IV Lt.6 Wing C, Jl. </w:t>
-      </w:r>
-      <w:proofErr w:type="spellStart"/>
-      <w:r>
-        <w:rPr>
-          <w:rFonts w:ascii="Tahoma" w:hAnsi="Tahoma" w:cs="Tahoma"/>
-          <w:sz w:val="22"/>
-          <w:szCs w:val="22"/>
-        </w:rPr>
-        <w:t>Jend</w:t>
-      </w:r>
-      <w:proofErr w:type="spellEnd"/>
-      <w:r>
-        <w:rPr>
-          <w:rFonts w:ascii="Tahoma" w:hAnsi="Tahoma" w:cs="Tahoma"/>
-          <w:sz w:val="22"/>
-          <w:szCs w:val="22"/>
-        </w:rPr>
-        <w:t xml:space="preserve">. </w:t>
-      </w:r>
-      <w:proofErr w:type="spellStart"/>
-      <w:r>
-        <w:rPr>
-          <w:rFonts w:ascii="Tahoma" w:hAnsi="Tahoma" w:cs="Tahoma"/>
-          <w:sz w:val="22"/>
-          <w:szCs w:val="22"/>
-        </w:rPr>
-        <w:t>Gatot</w:t>
-      </w:r>
-      <w:proofErr w:type="spellEnd"/>
-      <w:r>
-        <w:rPr>
-          <w:rFonts w:ascii="Tahoma" w:hAnsi="Tahoma" w:cs="Tahoma"/>
-          <w:sz w:val="22"/>
-          <w:szCs w:val="22"/>
-        </w:rPr>
-        <w:t xml:space="preserve"> Subroto Jakarta 10270</w:t>
+        <w:t>Manggala Wanabakti Blok IV Lt.6 Wing C, Jl. Jend. Gatot Subroto Jakarta 10270</w:t>
       </w:r>
     </w:p>
     <w:p>
@@ -302,49 +238,21 @@
           <w:szCs w:val="22"/>
         </w:rPr>
       </w:pPr>
-      <w:proofErr w:type="spellStart"/>
       <w:r>
         <w:rPr>
           <w:rFonts w:ascii="Tahoma" w:hAnsi="Tahoma" w:cs="Tahoma"/>
           <w:sz w:val="22"/>
           <w:szCs w:val="22"/>
         </w:rPr>
-        <w:t>Telepon</w:t>
-      </w:r>
-      <w:proofErr w:type="spellEnd"/>
+        <w:t>Telepon (021) 5705090</w:t>
+      </w:r>
       <w:r>
         <w:rPr>
           <w:rFonts w:ascii="Tahoma" w:hAnsi="Tahoma" w:cs="Tahoma"/>
           <w:sz w:val="22"/>
           <w:szCs w:val="22"/>
         </w:rPr>
-        <w:t xml:space="preserve"> (021) 5705090</w:t>
-      </w:r>
-      <w:r>
-        <w:rPr>
-          <w:rFonts w:ascii="Tahoma" w:hAnsi="Tahoma" w:cs="Tahoma"/>
-          <w:sz w:val="22"/>
-          <w:szCs w:val="22"/>
-        </w:rPr>
-        <w:t xml:space="preserve">; </w:t>
-      </w:r>
-      <w:proofErr w:type="spellStart"/>
-      <w:r>
-        <w:rPr>
-          <w:rFonts w:ascii="Tahoma" w:hAnsi="Tahoma" w:cs="Tahoma"/>
-          <w:sz w:val="22"/>
-          <w:szCs w:val="22"/>
-        </w:rPr>
-        <w:t>Faksimile</w:t>
-      </w:r>
-      <w:proofErr w:type="spellEnd"/>
-      <w:r>
-        <w:rPr>
-          <w:rFonts w:ascii="Tahoma" w:hAnsi="Tahoma" w:cs="Tahoma"/>
-          <w:sz w:val="22"/>
-          <w:szCs w:val="22"/>
-        </w:rPr>
-        <w:t xml:space="preserve"> </w:t>
+        <w:t xml:space="preserve">; Faksimile </w:t>
       </w:r>
       <w:r>
         <w:rPr>
@@ -545,6 +453,16 @@
           <w:szCs w:val="22"/>
           <w:lang w:val="it-IT"/>
         </w:rPr>
+        <w:t>$</w:t>
+      </w:r>
+      <w:r>
+        <w:rPr>
+          <w:b/>
+          <w:bCs/>
+          <w:sz w:val="22"/>
+          <w:szCs w:val="22"/>
+          <w:lang w:val="it-IT"/>
+        </w:rPr>
         <w:t>{authority_big}</w:t>
       </w:r>
     </w:p>
@@ -607,12 +525,9 @@
           <w:sz w:val="22"/>
           <w:szCs w:val="22"/>
         </w:rPr>
-        <w:t>{project_title_big}</w:t>
-      </w:r>
-    </w:p>
-    <w:p>
-      <w:pPr>
-        <w:jc w:val="center"/>
+        <w:t>$</w:t>
+      </w:r>
+      <w:r>
         <w:rPr>
           <w:b/>
           <w:bCs/>
@@ -620,8 +535,12 @@
           <w:sz w:val="22"/>
           <w:szCs w:val="22"/>
         </w:rPr>
-      </w:pPr>
-      <w:r>
+        <w:t>{project_title_big}</w:t>
+      </w:r>
+    </w:p>
+    <w:p>
+      <w:pPr>
+        <w:jc w:val="center"/>
         <w:rPr>
           <w:b/>
           <w:bCs/>
@@ -629,7 +548,26 @@
           <w:sz w:val="22"/>
           <w:szCs w:val="22"/>
         </w:rPr>
+      </w:pPr>
+      <w:r>
+        <w:rPr>
+          <w:b/>
+          <w:bCs/>
+          <w:noProof/>
+          <w:sz w:val="22"/>
+          <w:szCs w:val="22"/>
+        </w:rPr>
         <w:t xml:space="preserve">OLEH </w:t>
+      </w:r>
+      <w:r>
+        <w:rPr>
+          <w:b/>
+          <w:bCs/>
+          <w:noProof/>
+          <w:sz w:val="22"/>
+          <w:szCs w:val="22"/>
+        </w:rPr>
+        <w:t>$</w:t>
       </w:r>
       <w:r>
         <w:rPr>
@@ -701,6 +639,13 @@
           <w:sz w:val="22"/>
           <w:szCs w:val="22"/>
         </w:rPr>
+        <w:t>$</w:t>
+      </w:r>
+      <w:r>
+        <w:rPr>
+          <w:sz w:val="22"/>
+          <w:szCs w:val="22"/>
+        </w:rPr>
         <w:t>{year}</w:t>
       </w:r>
     </w:p>
@@ -776,24 +721,16 @@
         <w:rPr>
           <w:sz w:val="22"/>
           <w:szCs w:val="22"/>
-        </w:rPr>
-        <w:t>{</w:t>
-      </w:r>
-      <w:proofErr w:type="spellStart"/>
-      <w:r>
-        <w:rPr>
-          <w:sz w:val="22"/>
-          <w:szCs w:val="22"/>
-        </w:rPr>
-        <w:t>meeting_date</w:t>
-      </w:r>
-      <w:proofErr w:type="spellEnd"/>
-      <w:r>
-        <w:rPr>
-          <w:sz w:val="22"/>
-          <w:szCs w:val="22"/>
-        </w:rPr>
-        <w:t>}</w:t>
+          <w:lang w:val="sv-SE"/>
+        </w:rPr>
+        <w:t>$</w:t>
+      </w:r>
+      <w:r>
+        <w:rPr>
+          <w:sz w:val="22"/>
+          <w:szCs w:val="22"/>
+        </w:rPr>
+        <w:t>{meeting_date}</w:t>
       </w:r>
       <w:r>
         <w:rPr>
@@ -855,6 +792,14 @@
           <w:szCs w:val="22"/>
           <w:lang w:val="sv-SE"/>
         </w:rPr>
+        <w:t>$</w:t>
+      </w:r>
+      <w:r>
+        <w:rPr>
+          <w:sz w:val="22"/>
+          <w:szCs w:val="22"/>
+          <w:lang w:val="sv-SE"/>
+        </w:rPr>
         <w:t>{meeting_location}</w:t>
       </w:r>
     </w:p>
@@ -906,27 +851,16 @@
         <w:rPr>
           <w:sz w:val="22"/>
           <w:szCs w:val="22"/>
+        </w:rPr>
+        <w:t>$</w:t>
+      </w:r>
+      <w:r>
+        <w:rPr>
+          <w:sz w:val="22"/>
+          <w:szCs w:val="22"/>
           <w:lang w:val="en-ID"/>
         </w:rPr>
-        <w:t>{</w:t>
-      </w:r>
-      <w:proofErr w:type="spellStart"/>
-      <w:r>
-        <w:rPr>
-          <w:sz w:val="22"/>
-          <w:szCs w:val="22"/>
-          <w:lang w:val="en-ID"/>
-        </w:rPr>
-        <w:t>pemrakarsa</w:t>
-      </w:r>
-      <w:proofErr w:type="spellEnd"/>
-      <w:r>
-        <w:rPr>
-          <w:sz w:val="22"/>
-          <w:szCs w:val="22"/>
-          <w:lang w:val="en-ID"/>
-        </w:rPr>
-        <w:t>}</w:t>
+        <w:t>{pemrakarsa}</w:t>
       </w:r>
     </w:p>
     <w:p>
@@ -979,6 +913,13 @@
         <w:rPr>
           <w:sz w:val="22"/>
           <w:szCs w:val="22"/>
+        </w:rPr>
+        <w:t>$</w:t>
+      </w:r>
+      <w:r>
+        <w:rPr>
+          <w:sz w:val="22"/>
+          <w:szCs w:val="22"/>
           <w:lang w:val="en-ID"/>
         </w:rPr>
         <w:t>{pic}</w:t>
@@ -1043,6 +984,15 @@
       </w:r>
       <w:r>
         <w:rPr>
+          <w:color w:val="000000"/>
+          <w:sz w:val="22"/>
+          <w:szCs w:val="22"/>
+          <w:lang w:val="sv-SE"/>
+        </w:rPr>
+        <w:t>$</w:t>
+      </w:r>
+      <w:r>
+        <w:rPr>
           <w:iCs/>
           <w:color w:val="000000"/>
           <w:sz w:val="22"/>
@@ -1103,6 +1053,14 @@
           <w:szCs w:val="22"/>
           <w:lang w:val="sv-SE"/>
         </w:rPr>
+        <w:t>$</w:t>
+      </w:r>
+      <w:r>
+        <w:rPr>
+          <w:sz w:val="22"/>
+          <w:szCs w:val="22"/>
+          <w:lang w:val="sv-SE"/>
+        </w:rPr>
         <w:t>{ketua_tuk_position}</w:t>
       </w:r>
     </w:p>
@@ -1147,6 +1105,15 @@
           <w:lang w:val="es-ES"/>
         </w:rPr>
         <w:t xml:space="preserve"> </w:t>
+      </w:r>
+      <w:r>
+        <w:rPr>
+          <w:color w:val="000000"/>
+          <w:sz w:val="22"/>
+          <w:szCs w:val="22"/>
+          <w:lang w:val="es-ES"/>
+        </w:rPr>
+        <w:t>$</w:t>
       </w:r>
       <w:r>
         <w:rPr>
@@ -1227,6 +1194,14 @@
           <w:szCs w:val="22"/>
           <w:lang w:val="fi-FI"/>
         </w:rPr>
+        <w:t>$</w:t>
+      </w:r>
+      <w:r>
+        <w:rPr>
+          <w:sz w:val="22"/>
+          <w:szCs w:val="22"/>
+          <w:lang w:val="fi-FI"/>
+        </w:rPr>
         <w:t>{authority}</w:t>
       </w:r>
       <w:r>
@@ -1256,7 +1231,14 @@
           <w:sz w:val="22"/>
           <w:szCs w:val="22"/>
         </w:rPr>
-        <w:t>{#tuk_member}</w:t>
+        <w:t>$</w:t>
+      </w:r>
+      <w:r>
+        <w:rPr>
+          <w:sz w:val="22"/>
+          <w:szCs w:val="22"/>
+        </w:rPr>
+        <w:t>{tuk_member}</w:t>
       </w:r>
     </w:p>
     <w:p>
@@ -1277,6 +1259,13 @@
           <w:sz w:val="22"/>
           <w:szCs w:val="22"/>
         </w:rPr>
+        <w:t>$</w:t>
+      </w:r>
+      <w:r>
+        <w:rPr>
+          <w:sz w:val="22"/>
+          <w:szCs w:val="22"/>
+        </w:rPr>
         <w:t>{name}</w:t>
       </w:r>
     </w:p>
@@ -1298,23 +1287,14 @@
           <w:sz w:val="22"/>
           <w:szCs w:val="22"/>
         </w:rPr>
-        <w:t>{/</w:t>
-      </w:r>
-      <w:proofErr w:type="spellStart"/>
-      <w:r>
-        <w:rPr>
-          <w:sz w:val="22"/>
-          <w:szCs w:val="22"/>
-        </w:rPr>
-        <w:t>tuk_member</w:t>
-      </w:r>
-      <w:proofErr w:type="spellEnd"/>
-      <w:r>
-        <w:rPr>
-          <w:sz w:val="22"/>
-          <w:szCs w:val="22"/>
-        </w:rPr>
-        <w:t>}</w:t>
+        <w:t>$</w:t>
+      </w:r>
+      <w:r>
+        <w:rPr>
+          <w:sz w:val="22"/>
+          <w:szCs w:val="22"/>
+        </w:rPr>
+        <w:t>{/tuk_member}</w:t>
       </w:r>
     </w:p>
     <w:p>
@@ -1358,23 +1338,21 @@
           <w:sz w:val="22"/>
           <w:szCs w:val="22"/>
         </w:rPr>
-        <w:t xml:space="preserve"> Uji </w:t>
-      </w:r>
-      <w:proofErr w:type="spellStart"/>
-      <w:r>
-        <w:rPr>
-          <w:sz w:val="22"/>
-          <w:szCs w:val="22"/>
-        </w:rPr>
-        <w:t>Kelayakan</w:t>
-      </w:r>
-      <w:proofErr w:type="spellEnd"/>
-      <w:r>
-        <w:rPr>
-          <w:sz w:val="22"/>
-          <w:szCs w:val="22"/>
-        </w:rPr>
-        <w:t xml:space="preserve"> {authority}</w:t>
+        <w:t xml:space="preserve"> Uji Kelayakan </w:t>
+      </w:r>
+      <w:r>
+        <w:rPr>
+          <w:sz w:val="22"/>
+          <w:szCs w:val="22"/>
+        </w:rPr>
+        <w:t>$</w:t>
+      </w:r>
+      <w:r>
+        <w:rPr>
+          <w:sz w:val="22"/>
+          <w:szCs w:val="22"/>
+        </w:rPr>
+        <w:t>{authority}</w:t>
       </w:r>
       <w:r>
         <w:rPr>
@@ -1396,38 +1374,53 @@
           <w:sz w:val="22"/>
           <w:szCs w:val="22"/>
         </w:rPr>
+        <w:t xml:space="preserve"> Kerangka Acuan</w:t>
+      </w:r>
+      <w:r>
+        <w:rPr>
+          <w:sz w:val="22"/>
+          <w:szCs w:val="22"/>
+          <w:lang w:val="id-ID"/>
+        </w:rPr>
         <w:t xml:space="preserve"> </w:t>
       </w:r>
-      <w:proofErr w:type="spellStart"/>
-      <w:r>
-        <w:rPr>
-          <w:sz w:val="22"/>
-          <w:szCs w:val="22"/>
-        </w:rPr>
-        <w:t>Kerangka</w:t>
-      </w:r>
-      <w:proofErr w:type="spellEnd"/>
-      <w:r>
-        <w:rPr>
+      <w:r>
+        <w:rPr>
+          <w:noProof/>
+          <w:sz w:val="22"/>
+          <w:szCs w:val="22"/>
+        </w:rPr>
+        <w:t>Rencana Kegiatan</w:t>
+      </w:r>
+      <w:r>
+        <w:rPr>
+          <w:noProof/>
           <w:sz w:val="22"/>
           <w:szCs w:val="22"/>
         </w:rPr>
         <w:t xml:space="preserve"> </w:t>
       </w:r>
-      <w:proofErr w:type="spellStart"/>
-      <w:r>
-        <w:rPr>
-          <w:sz w:val="22"/>
-          <w:szCs w:val="22"/>
-        </w:rPr>
-        <w:t>Acuan</w:t>
-      </w:r>
-      <w:proofErr w:type="spellEnd"/>
-      <w:r>
-        <w:rPr>
-          <w:sz w:val="22"/>
-          <w:szCs w:val="22"/>
-          <w:lang w:val="id-ID"/>
+      <w:r>
+        <w:rPr>
+          <w:noProof/>
+          <w:sz w:val="22"/>
+          <w:szCs w:val="22"/>
+        </w:rPr>
+        <w:t>$</w:t>
+      </w:r>
+      <w:r>
+        <w:rPr>
+          <w:noProof/>
+          <w:sz w:val="22"/>
+          <w:szCs w:val="22"/>
+        </w:rPr>
+        <w:t>{project_title}</w:t>
+      </w:r>
+      <w:r>
+        <w:rPr>
+          <w:noProof/>
+          <w:sz w:val="22"/>
+          <w:szCs w:val="22"/>
         </w:rPr>
         <w:t xml:space="preserve"> </w:t>
       </w:r>
@@ -1437,7 +1430,7 @@
           <w:sz w:val="22"/>
           <w:szCs w:val="22"/>
         </w:rPr>
-        <w:t>Rencana Kegiatan</w:t>
+        <w:t>oleh</w:t>
       </w:r>
       <w:r>
         <w:rPr>
@@ -1445,7 +1438,7 @@
           <w:sz w:val="22"/>
           <w:szCs w:val="22"/>
         </w:rPr>
-        <w:t xml:space="preserve"> {project_title}</w:t>
+        <w:t xml:space="preserve"> </w:t>
       </w:r>
       <w:r>
         <w:rPr>
@@ -1453,7 +1446,7 @@
           <w:sz w:val="22"/>
           <w:szCs w:val="22"/>
         </w:rPr>
-        <w:t xml:space="preserve"> </w:t>
+        <w:t>$</w:t>
       </w:r>
       <w:r>
         <w:rPr>
@@ -1461,15 +1454,7 @@
           <w:sz w:val="22"/>
           <w:szCs w:val="22"/>
         </w:rPr>
-        <w:t>oleh</w:t>
-      </w:r>
-      <w:r>
-        <w:rPr>
-          <w:noProof/>
-          <w:sz w:val="22"/>
-          <w:szCs w:val="22"/>
-        </w:rPr>
-        <w:t xml:space="preserve"> {pemrakarsa}</w:t>
+        <w:t>{pemrakarsa}</w:t>
       </w:r>
       <w:r>
         <w:rPr>
@@ -1508,6 +1493,13 @@
           <w:szCs w:val="22"/>
         </w:rPr>
       </w:pPr>
+      <w:r>
+        <w:rPr>
+          <w:sz w:val="22"/>
+          <w:szCs w:val="22"/>
+        </w:rPr>
+        <w:t>$</w:t>
+      </w:r>
       <w:r>
         <w:rPr>
           <w:sz w:val="22"/>
@@ -1625,7 +1617,23 @@
           <w:szCs w:val="22"/>
           <w:lang w:val="it-IT"/>
         </w:rPr>
-        <w:t xml:space="preserve"> Uji Kelayakan {authority}</w:t>
+        <w:t xml:space="preserve"> Uji Kelayakan </w:t>
+      </w:r>
+      <w:r>
+        <w:rPr>
+          <w:sz w:val="22"/>
+          <w:szCs w:val="22"/>
+          <w:lang w:val="it-IT"/>
+        </w:rPr>
+        <w:t>$</w:t>
+      </w:r>
+      <w:r>
+        <w:rPr>
+          <w:sz w:val="22"/>
+          <w:szCs w:val="22"/>
+          <w:lang w:val="it-IT"/>
+        </w:rPr>
+        <w:t>{authority}</w:t>
       </w:r>
       <w:r>
         <w:rPr>
@@ -1708,25 +1716,23 @@
           <w:sz w:val="22"/>
           <w:szCs w:val="22"/>
         </w:rPr>
-        <w:t xml:space="preserve"> Uji </w:t>
-      </w:r>
-      <w:proofErr w:type="spellStart"/>
+        <w:t xml:space="preserve"> Uji Kelayakan </w:t>
+      </w:r>
       <w:r>
         <w:rPr>
           <w:color w:val="000000"/>
           <w:sz w:val="22"/>
           <w:szCs w:val="22"/>
         </w:rPr>
-        <w:t>Kelayakan</w:t>
-      </w:r>
-      <w:proofErr w:type="spellEnd"/>
+        <w:t>$</w:t>
+      </w:r>
       <w:r>
         <w:rPr>
           <w:color w:val="000000"/>
           <w:sz w:val="22"/>
           <w:szCs w:val="22"/>
         </w:rPr>
-        <w:t xml:space="preserve"> {authority}</w:t>
+        <w:t>{authority}</w:t>
       </w:r>
       <w:r>
         <w:rPr>
@@ -1743,26 +1749,24 @@
           <w:sz w:val="22"/>
           <w:szCs w:val="22"/>
         </w:rPr>
-        <w:t xml:space="preserve">Tim Uji </w:t>
-      </w:r>
-      <w:proofErr w:type="spellStart"/>
+        <w:t>Tim Uji Kelayakan</w:t>
+      </w:r>
       <w:r>
         <w:rPr>
           <w:color w:val="000000"/>
           <w:sz w:val="22"/>
           <w:szCs w:val="22"/>
-        </w:rPr>
-        <w:t>Kelayakan</w:t>
-      </w:r>
-      <w:proofErr w:type="spellEnd"/>
+          <w:lang w:val="id-ID"/>
+        </w:rPr>
+        <w:t xml:space="preserve"> </w:t>
+      </w:r>
       <w:r>
         <w:rPr>
           <w:color w:val="000000"/>
           <w:sz w:val="22"/>
           <w:szCs w:val="22"/>
-          <w:lang w:val="id-ID"/>
-        </w:rPr>
-        <w:t xml:space="preserve"> </w:t>
+        </w:rPr>
+        <w:t>$</w:t>
       </w:r>
       <w:r>
         <w:rPr>
@@ -1973,7 +1977,6 @@
                 <w:szCs w:val="22"/>
               </w:rPr>
             </w:pPr>
-            <w:proofErr w:type="spellStart"/>
             <w:r>
               <w:rPr>
                 <w:color w:val="000000"/>
@@ -1981,27 +1984,8 @@
                 <w:szCs w:val="22"/>
               </w:rPr>
               <w:lastRenderedPageBreak/>
-              <w:t>Pemrakarsa</w:t>
+              <w:t>Pemrakarsa Kegiatan</w:t>
             </w:r>
-            <w:proofErr w:type="spellEnd"/>
-            <w:r>
-              <w:rPr>
-                <w:color w:val="000000"/>
-                <w:sz w:val="22"/>
-                <w:szCs w:val="22"/>
-              </w:rPr>
-              <w:t xml:space="preserve"> </w:t>
-            </w:r>
-            <w:proofErr w:type="spellStart"/>
-            <w:r>
-              <w:rPr>
-                <w:color w:val="000000"/>
-                <w:sz w:val="22"/>
-                <w:szCs w:val="22"/>
-              </w:rPr>
-              <w:t>Kegiatan</w:t>
-            </w:r>
-            <w:proofErr w:type="spellEnd"/>
             <w:r>
               <w:rPr>
                 <w:color w:val="000000"/>
@@ -2106,6 +2090,16 @@
                 <w:szCs w:val="22"/>
                 <w:u w:val="single"/>
               </w:rPr>
+              <w:t>$</w:t>
+            </w:r>
+            <w:r>
+              <w:rPr>
+                <w:b/>
+                <w:bCs/>
+                <w:sz w:val="22"/>
+                <w:szCs w:val="22"/>
+                <w:u w:val="single"/>
+              </w:rPr>
               <w:t>{pic}</w:t>
             </w:r>
           </w:p>
@@ -2131,7 +2125,34 @@
                 <w:szCs w:val="22"/>
                 <w:lang w:val="sv-SE"/>
               </w:rPr>
-              <w:t>{pic_position} {pemrakarsa}</w:t>
+              <w:t>$</w:t>
+            </w:r>
+            <w:r>
+              <w:rPr>
+                <w:color w:val="000000"/>
+                <w:sz w:val="22"/>
+                <w:szCs w:val="22"/>
+                <w:lang w:val="sv-SE"/>
+              </w:rPr>
+              <w:t xml:space="preserve">{pic_position} </w:t>
+            </w:r>
+            <w:r>
+              <w:rPr>
+                <w:color w:val="000000"/>
+                <w:sz w:val="22"/>
+                <w:szCs w:val="22"/>
+                <w:lang w:val="sv-SE"/>
+              </w:rPr>
+              <w:t>$</w:t>
+            </w:r>
+            <w:r>
+              <w:rPr>
+                <w:color w:val="000000"/>
+                <w:sz w:val="22"/>
+                <w:szCs w:val="22"/>
+                <w:lang w:val="sv-SE"/>
+              </w:rPr>
+              <w:t>{pemrakarsa}</w:t>
             </w:r>
           </w:p>
         </w:tc>
@@ -2190,9 +2211,8 @@
                 <w:szCs w:val="22"/>
                 <w:u w:val="single"/>
               </w:rPr>
-              <w:t>{</w:t>
+              <w:t>$</w:t>
             </w:r>
-            <w:proofErr w:type="spellStart"/>
             <w:r>
               <w:rPr>
                 <w:b/>
@@ -2202,19 +2222,7 @@
                 <w:szCs w:val="22"/>
                 <w:u w:val="single"/>
               </w:rPr>
-              <w:t>ketua_tuk_name</w:t>
-            </w:r>
-            <w:proofErr w:type="spellEnd"/>
-            <w:r>
-              <w:rPr>
-                <w:b/>
-                <w:bCs/>
-                <w:color w:val="000000"/>
-                <w:sz w:val="22"/>
-                <w:szCs w:val="22"/>
-                <w:u w:val="single"/>
-              </w:rPr>
-              <w:t>}</w:t>
+              <w:t>{ketua_tuk_name}</w:t>
             </w:r>
           </w:p>
           <w:p>
@@ -2236,25 +2244,15 @@
                 <w:sz w:val="22"/>
                 <w:szCs w:val="22"/>
               </w:rPr>
-              <w:t>{</w:t>
+              <w:t>$</w:t>
             </w:r>
-            <w:proofErr w:type="spellStart"/>
             <w:r>
               <w:rPr>
                 <w:color w:val="000000"/>
                 <w:sz w:val="22"/>
                 <w:szCs w:val="22"/>
               </w:rPr>
-              <w:t>ketua_tuk_position</w:t>
-            </w:r>
-            <w:proofErr w:type="spellEnd"/>
-            <w:r>
-              <w:rPr>
-                <w:color w:val="000000"/>
-                <w:sz w:val="22"/>
-                <w:szCs w:val="22"/>
-              </w:rPr>
-              <w:t>}</w:t>
+              <w:t>{ketua_tuk_position}</w:t>
             </w:r>
           </w:p>
           <w:p>
@@ -2281,7 +2279,25 @@
                 <w:szCs w:val="22"/>
                 <w:lang w:val="es-ES"/>
               </w:rPr>
-              <w:t>Uji Kelayakan {authority}</w:t>
+              <w:t xml:space="preserve">Uji Kelayakan </w:t>
+            </w:r>
+            <w:r>
+              <w:rPr>
+                <w:color w:val="000000"/>
+                <w:sz w:val="22"/>
+                <w:szCs w:val="22"/>
+                <w:lang w:val="es-ES"/>
+              </w:rPr>
+              <w:t>$</w:t>
+            </w:r>
+            <w:r>
+              <w:rPr>
+                <w:color w:val="000000"/>
+                <w:sz w:val="22"/>
+                <w:szCs w:val="22"/>
+                <w:lang w:val="es-ES"/>
+              </w:rPr>
+              <w:t>{authority}</w:t>
             </w:r>
           </w:p>
         </w:tc>

</xml_diff>

<commit_message>
edit flow uji kelayakan & adjust dokumen
</commit_message>
<xml_diff>
--- a/public/template_berita_acara.docx
+++ b/public/template_berita_acara.docx
@@ -718,28 +718,6 @@
         </w:rPr>
         <w:t xml:space="preserve">    </w:t>
       </w:r>
-      <w:r>
-        <w:rPr>
-          <w:sz w:val="22"/>
-          <w:szCs w:val="22"/>
-          <w:lang w:val="id-ID"/>
-        </w:rPr>
-        <w:t>/BA/DIT.PDLUK/LHK/</w:t>
-      </w:r>
-      <w:r>
-        <w:rPr>
-          <w:sz w:val="22"/>
-          <w:szCs w:val="22"/>
-        </w:rPr>
-        <w:t>$</w:t>
-      </w:r>
-      <w:r>
-        <w:rPr>
-          <w:sz w:val="22"/>
-          <w:szCs w:val="22"/>
-        </w:rPr>
-        <w:t>{year}</w:t>
-      </w:r>
     </w:p>
     <w:p>
       <w:pPr>
@@ -1808,152 +1786,13 @@
     </w:p>
     <w:p>
       <w:pPr>
-        <w:numPr>
-          <w:ilvl w:val="0"/>
-          <w:numId w:val="4"/>
-        </w:numPr>
-        <w:tabs>
-          <w:tab w:val="clear" w:pos="720"/>
-          <w:tab w:val="num" w:pos="360"/>
-        </w:tabs>
-        <w:spacing w:before="240"/>
-        <w:ind w:left="360"/>
         <w:jc w:val="both"/>
         <w:rPr>
-          <w:color w:val="000000"/>
-          <w:sz w:val="22"/>
-          <w:szCs w:val="22"/>
-        </w:rPr>
-      </w:pPr>
-      <w:r>
-        <w:rPr>
-          <w:color w:val="000000"/>
-          <w:sz w:val="22"/>
-          <w:szCs w:val="22"/>
-          <w:lang w:val="id-ID"/>
-        </w:rPr>
-        <w:t>Berita Acara rapat Tim</w:t>
-      </w:r>
-      <w:r>
-        <w:rPr>
-          <w:color w:val="000000"/>
-          <w:sz w:val="22"/>
-          <w:szCs w:val="22"/>
-        </w:rPr>
-        <w:t xml:space="preserve"> Uji </w:t>
-      </w:r>
-      <w:proofErr w:type="spellStart"/>
-      <w:r>
-        <w:rPr>
-          <w:color w:val="000000"/>
-          <w:sz w:val="22"/>
-          <w:szCs w:val="22"/>
-        </w:rPr>
-        <w:t>Kelayakan</w:t>
-      </w:r>
-      <w:proofErr w:type="spellEnd"/>
-      <w:r>
-        <w:rPr>
-          <w:color w:val="000000"/>
-          <w:sz w:val="22"/>
-          <w:szCs w:val="22"/>
-        </w:rPr>
-        <w:t xml:space="preserve"> </w:t>
-      </w:r>
-      <w:r>
-        <w:rPr>
-          <w:color w:val="000000"/>
-          <w:sz w:val="22"/>
-          <w:szCs w:val="22"/>
-        </w:rPr>
-        <w:t>$</w:t>
-      </w:r>
-      <w:r>
-        <w:rPr>
-          <w:color w:val="000000"/>
-          <w:sz w:val="22"/>
-          <w:szCs w:val="22"/>
-        </w:rPr>
-        <w:t>{authority}</w:t>
-      </w:r>
-      <w:r>
-        <w:rPr>
-          <w:color w:val="000000"/>
-          <w:sz w:val="22"/>
-          <w:szCs w:val="22"/>
-          <w:lang w:val="id-ID"/>
-        </w:rPr>
-        <w:t xml:space="preserve"> ini akan disampaikan pada rapat </w:t>
-      </w:r>
-      <w:r>
-        <w:rPr>
-          <w:color w:val="000000"/>
-          <w:sz w:val="22"/>
-          <w:szCs w:val="22"/>
-        </w:rPr>
-        <w:t xml:space="preserve">Tim Uji </w:t>
-      </w:r>
-      <w:proofErr w:type="spellStart"/>
-      <w:r>
-        <w:rPr>
-          <w:color w:val="000000"/>
-          <w:sz w:val="22"/>
-          <w:szCs w:val="22"/>
-        </w:rPr>
-        <w:t>Kelayakan</w:t>
-      </w:r>
-      <w:proofErr w:type="spellEnd"/>
-      <w:r>
-        <w:rPr>
-          <w:color w:val="000000"/>
-          <w:sz w:val="22"/>
-          <w:szCs w:val="22"/>
-          <w:lang w:val="id-ID"/>
-        </w:rPr>
-        <w:t xml:space="preserve"> </w:t>
-      </w:r>
-      <w:r>
-        <w:rPr>
-          <w:color w:val="000000"/>
-          <w:sz w:val="22"/>
-          <w:szCs w:val="22"/>
-        </w:rPr>
-        <w:t>$</w:t>
-      </w:r>
-      <w:r>
-        <w:rPr>
-          <w:color w:val="000000"/>
-          <w:sz w:val="22"/>
-          <w:szCs w:val="22"/>
-        </w:rPr>
-        <w:t>{authority}</w:t>
-      </w:r>
-      <w:r>
-        <w:rPr>
-          <w:color w:val="000000"/>
-          <w:sz w:val="22"/>
-          <w:szCs w:val="22"/>
-          <w:lang w:val="id-ID"/>
-        </w:rPr>
-        <w:t xml:space="preserve"> yang akan diselenggarakan pada tanggal </w:t>
-      </w:r>
-      <w:r>
-        <w:rPr>
-          <w:color w:val="000000"/>
-          <w:sz w:val="22"/>
-          <w:szCs w:val="22"/>
-        </w:rPr>
-        <w:t>..</w:t>
-      </w:r>
-      <w:r>
-        <w:rPr>
-          <w:color w:val="000000"/>
-          <w:sz w:val="22"/>
-          <w:szCs w:val="22"/>
-          <w:lang w:val="id-ID"/>
-        </w:rPr>
-        <w:t>.</w:t>
-      </w:r>
+          <w:sz w:val="22"/>
+          <w:szCs w:val="22"/>
+          <w:lang w:val="en-ID"/>
+        </w:rPr>
+      </w:pPr>
     </w:p>
     <w:p>
       <w:pPr>
@@ -1961,16 +1800,6 @@
         <w:rPr>
           <w:sz w:val="22"/>
           <w:szCs w:val="22"/>
-          <w:lang w:val="en-ID"/>
-        </w:rPr>
-      </w:pPr>
-    </w:p>
-    <w:p>
-      <w:pPr>
-        <w:jc w:val="both"/>
-        <w:rPr>
-          <w:sz w:val="22"/>
-          <w:szCs w:val="22"/>
           <w:lang w:val="id-ID"/>
         </w:rPr>
       </w:pPr>
@@ -1982,106 +1811,6 @@
         </w:rPr>
         <w:t>Demikian Berita Acara ini dibuat dengan sebenar-benarnya.</w:t>
       </w:r>
-    </w:p>
-    <w:p>
-      <w:pPr>
-        <w:jc w:val="both"/>
-        <w:rPr>
-          <w:sz w:val="22"/>
-          <w:szCs w:val="22"/>
-          <w:lang w:val="id-ID"/>
-        </w:rPr>
-      </w:pPr>
-    </w:p>
-    <w:p>
-      <w:pPr>
-        <w:jc w:val="both"/>
-        <w:rPr>
-          <w:sz w:val="22"/>
-          <w:szCs w:val="22"/>
-          <w:lang w:val="id-ID"/>
-        </w:rPr>
-      </w:pPr>
-    </w:p>
-    <w:p>
-      <w:pPr>
-        <w:jc w:val="both"/>
-        <w:rPr>
-          <w:sz w:val="22"/>
-          <w:szCs w:val="22"/>
-          <w:lang w:val="id-ID"/>
-        </w:rPr>
-      </w:pPr>
-    </w:p>
-    <w:p>
-      <w:pPr>
-        <w:jc w:val="both"/>
-        <w:rPr>
-          <w:sz w:val="22"/>
-          <w:szCs w:val="22"/>
-          <w:lang w:val="id-ID"/>
-        </w:rPr>
-      </w:pPr>
-    </w:p>
-    <w:p>
-      <w:pPr>
-        <w:jc w:val="both"/>
-        <w:rPr>
-          <w:sz w:val="22"/>
-          <w:szCs w:val="22"/>
-          <w:lang w:val="id-ID"/>
-        </w:rPr>
-      </w:pPr>
-    </w:p>
-    <w:p>
-      <w:pPr>
-        <w:jc w:val="both"/>
-        <w:rPr>
-          <w:sz w:val="22"/>
-          <w:szCs w:val="22"/>
-          <w:lang w:val="id-ID"/>
-        </w:rPr>
-      </w:pPr>
-    </w:p>
-    <w:p>
-      <w:pPr>
-        <w:jc w:val="both"/>
-        <w:rPr>
-          <w:sz w:val="22"/>
-          <w:szCs w:val="22"/>
-          <w:lang w:val="id-ID"/>
-        </w:rPr>
-      </w:pPr>
-    </w:p>
-    <w:p>
-      <w:pPr>
-        <w:jc w:val="both"/>
-        <w:rPr>
-          <w:sz w:val="22"/>
-          <w:szCs w:val="22"/>
-          <w:lang w:val="id-ID"/>
-        </w:rPr>
-      </w:pPr>
-    </w:p>
-    <w:p>
-      <w:pPr>
-        <w:jc w:val="both"/>
-        <w:rPr>
-          <w:sz w:val="22"/>
-          <w:szCs w:val="22"/>
-          <w:lang w:val="id-ID"/>
-        </w:rPr>
-      </w:pPr>
-    </w:p>
-    <w:p>
-      <w:pPr>
-        <w:jc w:val="both"/>
-        <w:rPr>
-          <w:sz w:val="22"/>
-          <w:szCs w:val="22"/>
-          <w:lang w:val="id-ID"/>
-        </w:rPr>
-      </w:pPr>
     </w:p>
     <w:p>
       <w:pPr>

</xml_diff>